<commit_message>
Método de la ingeniería
</commit_message>
<xml_diff>
--- a/docs/Enunciado Final AED.docx
+++ b/docs/Enunciado Final AED.docx
@@ -469,6 +469,182 @@
         </w:rPr>
         <w:t xml:space="preserve">Diseñar un software empleando el uso de grafos </w:t>
       </w:r>
+      <w:r>
+        <w:rPr>
+          <w:lang w:val="es-ES"/>
+        </w:rPr>
+        <w:t>para mostrar las rutas más cortas para la entrega de paquetes</w:t>
+      </w:r>
+    </w:p>
+    <w:p>
+      <w:pPr>
+        <w:pStyle w:val="ListParagraph"/>
+        <w:numPr>
+          <w:ilvl w:val="0"/>
+          <w:numId w:val="5"/>
+        </w:numPr>
+        <w:jc w:val="both"/>
+        <w:rPr>
+          <w:lang w:val="es-ES"/>
+        </w:rPr>
+      </w:pPr>
+      <w:r>
+        <w:rPr>
+          <w:lang w:val="es-ES"/>
+        </w:rPr>
+        <w:t>Contratar personal para que recorra la ciudad planeando las ruta</w:t>
+      </w:r>
+      <w:r>
+        <w:rPr>
+          <w:lang w:val="es-ES"/>
+        </w:rPr>
+        <w:t>s</w:t>
+      </w:r>
+    </w:p>
+    <w:p>
+      <w:pPr>
+        <w:pStyle w:val="ListParagraph"/>
+        <w:ind w:left="1080"/>
+        <w:jc w:val="both"/>
+        <w:rPr>
+          <w:lang w:val="es-ES"/>
+        </w:rPr>
+      </w:pPr>
+    </w:p>
+    <w:p>
+      <w:pPr>
+        <w:pStyle w:val="ListParagraph"/>
+        <w:numPr>
+          <w:ilvl w:val="0"/>
+          <w:numId w:val="4"/>
+        </w:numPr>
+        <w:jc w:val="both"/>
+        <w:rPr>
+          <w:b/>
+          <w:bCs/>
+          <w:lang w:val="es-ES"/>
+        </w:rPr>
+      </w:pPr>
+      <w:r>
+        <w:rPr>
+          <w:b/>
+          <w:bCs/>
+          <w:lang w:val="es-ES"/>
+        </w:rPr>
+        <w:t>Transición de la formulación de ideas a los diseños preliminares:</w:t>
+      </w:r>
+    </w:p>
+    <w:p>
+      <w:pPr>
+        <w:pStyle w:val="ListParagraph"/>
+        <w:jc w:val="both"/>
+        <w:rPr>
+          <w:lang w:val="es-ES"/>
+        </w:rPr>
+      </w:pPr>
+      <w:r>
+        <w:rPr>
+          <w:lang w:val="es-ES"/>
+        </w:rPr>
+        <w:t xml:space="preserve">La primera y la tercera solución son las más factibles </w:t>
+      </w:r>
+    </w:p>
+    <w:p>
+      <w:pPr>
+        <w:pStyle w:val="ListParagraph"/>
+        <w:numPr>
+          <w:ilvl w:val="0"/>
+          <w:numId w:val="5"/>
+        </w:numPr>
+        <w:jc w:val="both"/>
+        <w:rPr>
+          <w:lang w:val="es-ES"/>
+        </w:rPr>
+      </w:pPr>
+      <w:r>
+        <w:rPr>
+          <w:lang w:val="es-ES"/>
+        </w:rPr>
+        <w:t>Crear un Excel: puede ser una buena forma de organizar la entrega de paquetes, pero no se puede asegurar una optimización de los recorridos necesarios</w:t>
+      </w:r>
+    </w:p>
+    <w:p>
+      <w:pPr>
+        <w:pStyle w:val="ListParagraph"/>
+        <w:numPr>
+          <w:ilvl w:val="0"/>
+          <w:numId w:val="5"/>
+        </w:numPr>
+        <w:jc w:val="both"/>
+        <w:rPr>
+          <w:lang w:val="es-ES"/>
+        </w:rPr>
+      </w:pPr>
+      <w:r>
+        <w:rPr>
+          <w:lang w:val="es-ES"/>
+        </w:rPr>
+        <w:t>Diseñar un software empleando el uso de grafo</w:t>
+      </w:r>
+      <w:r>
+        <w:rPr>
+          <w:lang w:val="es-ES"/>
+        </w:rPr>
+        <w:t>s: es una forma eficiente para optimizar los recorridos, es fácil para el usuario y se tiene la información almacenada ordenadamente y fácil de buscar.</w:t>
+      </w:r>
+    </w:p>
+    <w:p>
+      <w:pPr>
+        <w:pStyle w:val="ListParagraph"/>
+        <w:numPr>
+          <w:ilvl w:val="0"/>
+          <w:numId w:val="4"/>
+        </w:numPr>
+        <w:jc w:val="both"/>
+        <w:rPr>
+          <w:b/>
+          <w:bCs/>
+          <w:lang w:val="es-ES"/>
+        </w:rPr>
+      </w:pPr>
+      <w:r>
+        <w:rPr>
+          <w:b/>
+          <w:bCs/>
+          <w:lang w:val="es-ES"/>
+        </w:rPr>
+        <w:lastRenderedPageBreak/>
+        <w:t>Evaluación y selección de la mejor solución:</w:t>
+      </w:r>
+    </w:p>
+    <w:p>
+      <w:pPr>
+        <w:pStyle w:val="ListParagraph"/>
+        <w:jc w:val="both"/>
+        <w:rPr>
+          <w:b/>
+          <w:bCs/>
+          <w:lang w:val="es-ES"/>
+        </w:rPr>
+      </w:pPr>
+      <w:r>
+        <w:rPr>
+          <w:lang w:val="es-ES"/>
+        </w:rPr>
+        <w:t xml:space="preserve">Después de evaluar todas las alternativas de soluciones en cuestión, se puede ver que la mejor solución es diseñar un software empleando el uso de grafos </w:t>
+      </w:r>
+      <w:r>
+        <w:rPr>
+          <w:lang w:val="es-ES"/>
+        </w:rPr>
+        <w:t>para mostrar las rutas más cortas para la entrega de paquetes</w:t>
+      </w:r>
+      <w:r>
+        <w:rPr>
+          <w:lang w:val="es-ES"/>
+        </w:rPr>
+        <w:t>. Esto es porque es la más efectiva, eficiente, ordenada y de un fácil manejo para el usuario. Esta solución aportaría al desempeño de estás empresas y la satisfacción de sus respectivos clientes con el tiempo de entrega de cada paquete.</w:t>
+      </w:r>
     </w:p>
     <w:p>
       <w:pPr>
@@ -612,7 +788,6 @@
                 <w:sz w:val="21"/>
                 <w:szCs w:val="21"/>
               </w:rPr>
-              <w:lastRenderedPageBreak/>
               <w:br/>
             </w:r>
             <w:r>
@@ -801,7 +976,6 @@
           </w:tcPr>
           <w:p>
             <w:r>
-              <w:lastRenderedPageBreak/>
               <w:fldChar w:fldCharType="begin"/>
             </w:r>
             <w:r>
@@ -1006,6 +1180,7 @@
               </w:pBdr>
             </w:pPr>
             <w:r>
+              <w:lastRenderedPageBreak/>
               <w:t>Buscar</w:t>
             </w:r>
             <w:r>
@@ -1065,6 +1240,7 @@
               <w:rPr>
                 <w:lang w:val="es-ES"/>
               </w:rPr>
+              <w:lastRenderedPageBreak/>
               <w:t>Invariante:</w:t>
             </w:r>
             <w:r>
@@ -1354,7 +1530,6 @@
               <w:rPr>
                 <w:lang w:val="es-ES"/>
               </w:rPr>
-              <w:lastRenderedPageBreak/>
               <w:t>Nombre: Eliminar</w:t>
             </w:r>
           </w:p>
@@ -1930,6 +2105,7 @@
               <w:rPr>
                 <w:lang w:val="es-ES"/>
               </w:rPr>
+              <w:lastRenderedPageBreak/>
               <w:t>Salidas</w:t>
             </w:r>
           </w:p>
@@ -2568,7 +2744,6 @@
               <w:rPr>
                 <w:lang w:val="es-ES"/>
               </w:rPr>
-              <w:lastRenderedPageBreak/>
               <w:t>RF#6</w:t>
             </w:r>
           </w:p>

</xml_diff>